<commit_message>
modification registration modification du mail notification gestionnaire de salle
</commit_message>
<xml_diff>
--- a/storage/contrat location.docx
+++ b/storage/contrat location.docx
@@ -977,8 +977,6 @@
               </w:rPr>
               <w:t>${montant}</w:t>
             </w:r>
-            <w:bookmarkStart w:id="0" w:name="_GoBack"/>
-            <w:bookmarkEnd w:id="0"/>
             <w:r>
               <w:rPr>
                 <w:rFonts w:cstheme="minorHAnsi"/>
@@ -1031,18 +1029,34 @@
               <w:spacing w:before="60" w:after="60" w:line="240" w:lineRule="atLeast"/>
               <w:jc w:val="center"/>
               <w:rPr>
-                <w:rFonts w:cstheme="minorHAnsi"/>
-                <w:sz w:val="20"/>
-                <w:szCs w:val="20"/>
-              </w:rPr>
-            </w:pPr>
-            <w:r>
-              <w:rPr>
-                <w:rFonts w:cstheme="minorHAnsi"/>
-                <w:sz w:val="20"/>
-                <w:szCs w:val="20"/>
-              </w:rPr>
-              <w:t>125 €</w:t>
+                <w:rFonts w:ascii="Comic Sans MS" w:hAnsi="Comic Sans MS" w:cstheme="minorHAnsi"/>
+                <w:sz w:val="20"/>
+                <w:szCs w:val="20"/>
+              </w:rPr>
+            </w:pPr>
+            <w:r>
+              <w:rPr>
+                <w:rFonts w:ascii="Comic Sans MS" w:hAnsi="Comic Sans MS" w:cstheme="minorHAnsi"/>
+                <w:sz w:val="20"/>
+                <w:szCs w:val="20"/>
+              </w:rPr>
+              <w:t>${garantie</w:t>
+            </w:r>
+            <w:r>
+              <w:rPr>
+                <w:rFonts w:ascii="Comic Sans MS" w:hAnsi="Comic Sans MS" w:cstheme="minorHAnsi"/>
+                <w:sz w:val="20"/>
+                <w:szCs w:val="20"/>
+              </w:rPr>
+              <w:t>}</w:t>
+            </w:r>
+            <w:r>
+              <w:rPr>
+                <w:rFonts w:ascii="Comic Sans MS" w:hAnsi="Comic Sans MS" w:cstheme="minorHAnsi"/>
+                <w:sz w:val="20"/>
+                <w:szCs w:val="20"/>
+              </w:rPr>
+              <w:t>€</w:t>
             </w:r>
           </w:p>
         </w:tc>
@@ -1075,6 +1089,8 @@
               </w:rPr>
               <w:t>TOTAL</w:t>
             </w:r>
+            <w:bookmarkStart w:id="0" w:name="_GoBack"/>
+            <w:bookmarkEnd w:id="0"/>
           </w:p>
         </w:tc>
         <w:tc>
@@ -1100,15 +1116,7 @@
                 <w:sz w:val="20"/>
                 <w:szCs w:val="20"/>
               </w:rPr>
-              <w:t>${total}</w:t>
-            </w:r>
-            <w:r>
-              <w:rPr>
-                <w:rFonts w:ascii="Comic Sans MS" w:hAnsi="Comic Sans MS"/>
-                <w:sz w:val="20"/>
-                <w:szCs w:val="20"/>
-              </w:rPr>
-              <w:t xml:space="preserve"> </w:t>
+              <w:t xml:space="preserve">${total} </w:t>
             </w:r>
             <w:r>
               <w:rPr>
@@ -1717,6 +1725,7 @@
     <w:lsdException w:name="HTML Sample" w:semiHidden="1" w:unhideWhenUsed="1"/>
     <w:lsdException w:name="HTML Typewriter" w:semiHidden="1" w:unhideWhenUsed="1"/>
     <w:lsdException w:name="HTML Variable" w:semiHidden="1" w:unhideWhenUsed="1"/>
+    <w:lsdException w:name="Normal Table" w:semiHidden="1" w:unhideWhenUsed="1"/>
     <w:lsdException w:name="annotation subject" w:semiHidden="1" w:unhideWhenUsed="1"/>
     <w:lsdException w:name="No List" w:semiHidden="1" w:unhideWhenUsed="1"/>
     <w:lsdException w:name="Outline List 1" w:semiHidden="1" w:unhideWhenUsed="1"/>
@@ -1763,8 +1772,10 @@
     <w:lsdException w:name="Table Subtle 2" w:semiHidden="1" w:unhideWhenUsed="1"/>
     <w:lsdException w:name="Table Web 1" w:semiHidden="1" w:unhideWhenUsed="1"/>
     <w:lsdException w:name="Table Web 2" w:semiHidden="1" w:unhideWhenUsed="1"/>
+    <w:lsdException w:name="Table Web 3" w:semiHidden="1" w:unhideWhenUsed="1"/>
     <w:lsdException w:name="Balloon Text" w:semiHidden="1" w:unhideWhenUsed="1"/>
     <w:lsdException w:name="Table Grid" w:uiPriority="59"/>
+    <w:lsdException w:name="Table Theme" w:semiHidden="1" w:unhideWhenUsed="1"/>
     <w:lsdException w:name="Placeholder Text" w:semiHidden="1"/>
     <w:lsdException w:name="No Spacing" w:uiPriority="1" w:qFormat="1"/>
     <w:lsdException w:name="Light Shading" w:uiPriority="60"/>

</xml_diff>